<commit_message>
takmile 3-1 va shoroue 8-3
</commit_message>
<xml_diff>
--- a/محتویات دوره آموزشی/فصل 3/3-1 کی پد/جزوه/نوشته ها/جزوه 3-1.docx
+++ b/محتویات دوره آموزشی/فصل 3/3-1 کی پد/جزوه/نوشته ها/جزوه 3-1.docx
@@ -42,6 +42,13 @@
           <w:rtl/>
         </w:rPr>
         <w:t xml:space="preserve">در شکل زیر مشاهده می‌کنید. </w:t>
+      </w:r>
+      <w:r>
+        <w:rPr>
+          <w:rFonts w:hint="cs"/>
+          <w:rtl/>
+        </w:rPr>
+        <w:t xml:space="preserve">تفاوت این مدل‌ها معمولا در شکل و تعداد سطر و ستون هاست. </w:t>
       </w:r>
     </w:p>
     <w:p>
@@ -118,7 +125,6 @@
     <w:p>
       <w:pPr>
         <w:rPr>
-          <w:rFonts w:hint="cs"/>
           <w:noProof/>
           <w:rtl/>
         </w:rPr>
@@ -169,27 +175,339 @@
           <w:noProof/>
           <w:rtl/>
         </w:rPr>
-        <w:t xml:space="preserve"> وصل می‌شود. </w:t>
-      </w:r>
-      <w:r>
-        <w:rPr>
-          <w:rFonts w:hint="cs"/>
-          <w:noProof/>
-          <w:rtl/>
-        </w:rPr>
-        <w:t xml:space="preserve">هر </w:t>
-      </w:r>
+        <w:t xml:space="preserve"> وصل می‌شود. شکل زیر مدار کیپد 4*4 را نشان می‌دهد. </w:t>
+      </w:r>
+    </w:p>
+    <w:p>
+      <w:pPr>
+        <w:jc w:val="center"/>
+        <w:rPr>
+          <w:noProof/>
+          <w:rtl/>
+        </w:rPr>
+      </w:pPr>
+      <w:r>
+        <w:rPr>
+          <w:noProof/>
+          <w:rtl/>
+        </w:rPr>
+        <w:drawing>
+          <wp:inline distT="0" distB="0" distL="0" distR="0">
+            <wp:extent cx="4412615" cy="2860040"/>
+            <wp:effectExtent l="0" t="0" r="6985" b="0"/>
+            <wp:docPr id="2" name="Picture 2"/>
+            <wp:cNvGraphicFramePr>
+              <a:graphicFrameLocks xmlns:a="http://schemas.openxmlformats.org/drawingml/2006/main" noChangeAspect="1"/>
+            </wp:cNvGraphicFramePr>
+            <a:graphic xmlns:a="http://schemas.openxmlformats.org/drawingml/2006/main">
+              <a:graphicData uri="http://schemas.openxmlformats.org/drawingml/2006/picture">
+                <pic:pic xmlns:pic="http://schemas.openxmlformats.org/drawingml/2006/picture">
+                  <pic:nvPicPr>
+                    <pic:cNvPr id="0" name="Picture 1"/>
+                    <pic:cNvPicPr>
+                      <a:picLocks noChangeAspect="1" noChangeArrowheads="1"/>
+                    </pic:cNvPicPr>
+                  </pic:nvPicPr>
+                  <pic:blipFill>
+                    <a:blip r:embed="rId5">
+                      <a:extLst>
+                        <a:ext uri="{28A0092B-C50C-407E-A947-70E740481C1C}">
+                          <a14:useLocalDpi xmlns:a14="http://schemas.microsoft.com/office/drawing/2010/main" val="0"/>
+                        </a:ext>
+                      </a:extLst>
+                    </a:blip>
+                    <a:srcRect/>
+                    <a:stretch>
+                      <a:fillRect/>
+                    </a:stretch>
+                  </pic:blipFill>
+                  <pic:spPr bwMode="auto">
+                    <a:xfrm>
+                      <a:off x="0" y="0"/>
+                      <a:ext cx="4412615" cy="2860040"/>
+                    </a:xfrm>
+                    <a:prstGeom prst="rect">
+                      <a:avLst/>
+                    </a:prstGeom>
+                    <a:noFill/>
+                    <a:ln>
+                      <a:noFill/>
+                    </a:ln>
+                  </pic:spPr>
+                </pic:pic>
+              </a:graphicData>
+            </a:graphic>
+          </wp:inline>
+        </w:drawing>
+      </w:r>
+    </w:p>
+    <w:p>
+      <w:pPr>
+        <w:rPr>
+          <w:noProof/>
+          <w:rtl/>
+        </w:rPr>
+      </w:pPr>
+      <w:r>
+        <w:rPr>
+          <w:rFonts w:hint="cs"/>
+          <w:noProof/>
+          <w:rtl/>
+        </w:rPr>
+        <w:t xml:space="preserve">در این مثال 4 سطر و 4 ستون داریم. سطرها را ورودی و ستون‌ها را خروجی می‌گیریم. به این معنا که به </w:t>
+      </w:r>
+      <w:r>
+        <w:rPr>
+          <w:rFonts w:hint="cs"/>
+          <w:noProof/>
+          <w:rtl/>
+        </w:rPr>
+        <w:t>سطرها</w:t>
+      </w:r>
+      <w:r>
+        <w:rPr>
+          <w:rFonts w:hint="cs"/>
+          <w:noProof/>
+          <w:rtl/>
+        </w:rPr>
+        <w:t xml:space="preserve"> ولتاژ</w:t>
+      </w:r>
+      <w:r>
+        <w:rPr>
+          <w:rFonts w:hint="cs"/>
+          <w:noProof/>
+          <w:rtl/>
+        </w:rPr>
+        <w:t xml:space="preserve"> ثابت</w:t>
+      </w:r>
+      <w:r>
+        <w:rPr>
+          <w:rFonts w:hint="cs"/>
+          <w:noProof/>
+          <w:rtl/>
+        </w:rPr>
+        <w:t xml:space="preserve"> اعمال می‌کنیم و </w:t>
+      </w:r>
+      <w:r>
+        <w:rPr>
+          <w:rFonts w:hint="cs"/>
+          <w:noProof/>
+          <w:rtl/>
+        </w:rPr>
+        <w:t>ولتاژ ستون‌ها را با میکروکنترلر می‌خوانیم.</w:t>
+      </w:r>
+      <w:r>
+        <w:rPr>
+          <w:rFonts w:hint="cs"/>
+          <w:noProof/>
+          <w:rtl/>
+        </w:rPr>
+        <w:t xml:space="preserve"> </w:t>
+      </w:r>
+      <w:r>
+        <w:rPr>
+          <w:rFonts w:hint="cs"/>
+          <w:noProof/>
+          <w:rtl/>
+        </w:rPr>
+        <w:t>دقت کنید می‌توان</w:t>
+      </w:r>
+      <w:r>
+        <w:rPr>
+          <w:rFonts w:hint="cs"/>
+          <w:noProof/>
+          <w:rtl/>
+        </w:rPr>
+        <w:t xml:space="preserve"> کاملا این فرض را برعکس اعمال کرد.</w:t>
+      </w:r>
+      <w:r>
+        <w:rPr>
+          <w:rFonts w:hint="cs"/>
+          <w:noProof/>
+          <w:rtl/>
+        </w:rPr>
+        <w:t xml:space="preserve"> حال </w:t>
+      </w:r>
+      <w:r>
+        <w:rPr>
+          <w:rFonts w:hint="cs"/>
+          <w:noProof/>
+          <w:rtl/>
+        </w:rPr>
+        <w:t xml:space="preserve">فرض کنید کلید </w:t>
+      </w:r>
+      <w:r>
+        <w:rPr>
+          <w:noProof/>
+        </w:rPr>
+        <w:t>SW10</w:t>
+      </w:r>
+      <w:r>
+        <w:rPr>
+          <w:rFonts w:hint="cs"/>
+          <w:noProof/>
+          <w:rtl/>
+        </w:rPr>
+        <w:t xml:space="preserve"> را فشار دهیم. </w:t>
+      </w:r>
+      <w:r>
+        <w:rPr>
+          <w:rFonts w:hint="cs"/>
+          <w:noProof/>
+          <w:rtl/>
+        </w:rPr>
+        <w:t xml:space="preserve">در این حالت </w:t>
+      </w:r>
+      <w:r>
+        <w:rPr>
+          <w:rFonts w:hint="cs"/>
+          <w:noProof/>
+          <w:rtl/>
+        </w:rPr>
+        <w:t>مدار سطر 3 به ستون 2 برقرار می‌شود و در خروجی ولتاژ ورودی را می‌خوانیم. پس متوجه می‌شویم کلیدی از ستون 2 فشرده شده است. اما از کجا می‌فهیم کدام سطر بوده است؟ نکته این است</w:t>
+      </w:r>
+      <w:r>
+        <w:rPr>
+          <w:rFonts w:hint="cs"/>
+          <w:noProof/>
+          <w:rtl/>
+        </w:rPr>
+        <w:t xml:space="preserve"> که ولتاژ ورودی به هر سطر در بازه‌ی زمانی بسیار کوتاهی اعمال می‌شود به گون</w:t>
+      </w:r>
+      <w:r>
+        <w:rPr>
+          <w:rFonts w:hint="cs"/>
+          <w:noProof/>
+          <w:rtl/>
+        </w:rPr>
+        <w:t xml:space="preserve">ه‌ای که در آن لحظه به سطر دیگری ولتاژ اعمال نمی‌شود. </w:t>
+      </w:r>
+      <w:r>
+        <w:rPr>
+          <w:rFonts w:hint="cs"/>
+          <w:noProof/>
+          <w:rtl/>
+        </w:rPr>
+        <w:lastRenderedPageBreak/>
+        <w:t xml:space="preserve">پس می‌توان با اسکن بسیار سریع خروجی‌ها و مطابقت با اینکه هر لحظه کدام ورودی فعال است، کلید موردنظر را پیدا کرد. </w:t>
+      </w:r>
+    </w:p>
+    <w:p>
+      <w:pPr>
+        <w:rPr>
+          <w:noProof/>
+          <w:rtl/>
+        </w:rPr>
+      </w:pPr>
+    </w:p>
+    <w:p>
+      <w:pPr>
+        <w:rPr>
+          <w:rFonts w:hint="cs"/>
+          <w:noProof/>
+          <w:rtl/>
+        </w:rPr>
+      </w:pPr>
+      <w:r>
+        <w:rPr>
+          <w:rFonts w:hint="cs"/>
+          <w:noProof/>
+          <w:rtl/>
+        </w:rPr>
+        <w:t>به نظر می‌رسد که استفاده از این روش بسیار سخت است به خصوص در کدنویسی. اما خبر خوش آنکه آردوینو کتابخانه‌ای برای این کار تهیه کرده است.</w:t>
+      </w:r>
+    </w:p>
+    <w:p>
+      <w:pPr>
+        <w:rPr>
+          <w:noProof/>
+          <w:rtl/>
+        </w:rPr>
+      </w:pPr>
+    </w:p>
+    <w:p>
+      <w:pPr>
+        <w:rPr>
+          <w:rFonts w:hint="cs"/>
+          <w:noProof/>
+          <w:rtl/>
+        </w:rPr>
+      </w:pPr>
+      <w:r>
+        <w:rPr>
+          <w:rFonts w:hint="cs"/>
+          <w:noProof/>
+          <w:rtl/>
+        </w:rPr>
+        <w:t>کتابخانه چیست؟</w:t>
+      </w:r>
+    </w:p>
+    <w:p>
+      <w:pPr>
+        <w:rPr>
+          <w:noProof/>
+          <w:rtl/>
+        </w:rPr>
+      </w:pPr>
+    </w:p>
+    <w:p>
+      <w:pPr>
+        <w:rPr>
+          <w:noProof/>
+          <w:rtl/>
+        </w:rPr>
+      </w:pPr>
+    </w:p>
+    <w:p>
+      <w:pPr>
+        <w:rPr>
+          <w:noProof/>
+          <w:rtl/>
+        </w:rPr>
+      </w:pPr>
+    </w:p>
+    <w:p>
+      <w:pPr>
+        <w:rPr>
+          <w:rFonts w:hint="cs"/>
+          <w:noProof/>
+          <w:rtl/>
+        </w:rPr>
+      </w:pPr>
+      <w:r>
+        <w:rPr>
+          <w:rFonts w:hint="cs"/>
+          <w:noProof/>
+          <w:rtl/>
+        </w:rPr>
+        <w:t>کتابخانه‌ی کیپد</w:t>
+      </w:r>
+    </w:p>
+    <w:p>
+      <w:pPr>
+        <w:rPr>
+          <w:noProof/>
+          <w:rtl/>
+        </w:rPr>
+      </w:pPr>
+    </w:p>
+    <w:p>
+      <w:pPr>
+        <w:rPr>
+          <w:noProof/>
+          <w:rtl/>
+        </w:rPr>
+      </w:pPr>
+    </w:p>
+    <w:p>
+      <w:pPr>
+        <w:rPr>
+          <w:noProof/>
+          <w:rtl/>
+        </w:rPr>
+      </w:pPr>
       <w:bookmarkStart w:id="0" w:name="_GoBack"/>
       <w:bookmarkEnd w:id="0"/>
-    </w:p>
-    <w:p>
-      <w:pPr>
-        <w:jc w:val="center"/>
-        <w:rPr>
-          <w:noProof/>
-          <w:rtl/>
-        </w:rPr>
-      </w:pPr>
     </w:p>
     <w:p>
       <w:pPr>

</xml_diff>

<commit_message>
shoroue lcd ta payane ketabkhaneh
</commit_message>
<xml_diff>
--- a/محتویات دوره آموزشی/فصل 3/3-1 کی پد/جزوه/نوشته ها/جزوه 3-1.docx
+++ b/محتویات دوره آموزشی/فصل 3/3-1 کی پد/جزوه/نوشته ها/جزوه 3-1.docx
@@ -991,7 +991,7 @@
           <v:shape id="_x0000_i1025" type="#_x0000_t75" style="width:451.5pt;height:11.25pt" o:ole="">
             <v:imagedata r:id="rId9" o:title=""/>
           </v:shape>
-          <o:OLEObject Type="Embed" ProgID="Word.OpenDocumentText.12" ShapeID="_x0000_i1025" DrawAspect="Content" ObjectID="_1600957673" r:id="rId10"/>
+          <o:OLEObject Type="Embed" ProgID="Word.OpenDocumentText.12" ShapeID="_x0000_i1025" DrawAspect="Content" ObjectID="_1600959682" r:id="rId10"/>
         </w:object>
       </w:r>
     </w:p>
@@ -1054,7 +1054,6 @@
     <w:p>
       <w:pPr>
         <w:rPr>
-          <w:rFonts w:hint="cs"/>
           <w:noProof/>
           <w:rtl/>
         </w:rPr>
@@ -1067,14 +1066,13 @@
           <v:shape id="_x0000_i1026" type="#_x0000_t75" style="width:451.5pt;height:68.25pt" o:ole="">
             <v:imagedata r:id="rId11" o:title=""/>
           </v:shape>
-          <o:OLEObject Type="Embed" ProgID="Word.OpenDocumentText.12" ShapeID="_x0000_i1026" DrawAspect="Content" ObjectID="_1600957674" r:id="rId12"/>
+          <o:OLEObject Type="Embed" ProgID="Word.OpenDocumentText.12" ShapeID="_x0000_i1026" DrawAspect="Content" ObjectID="_1600959683" r:id="rId12"/>
         </w:object>
       </w:r>
     </w:p>
     <w:p>
       <w:pPr>
         <w:rPr>
-          <w:rFonts w:hint="cs"/>
           <w:i/>
           <w:iCs/>
           <w:noProof/>
@@ -1179,7 +1177,6 @@
     <w:p>
       <w:pPr>
         <w:rPr>
-          <w:rFonts w:hint="cs"/>
           <w:i/>
           <w:iCs/>
           <w:noProof/>
@@ -1212,7 +1209,6 @@
     <w:p>
       <w:pPr>
         <w:rPr>
-          <w:rFonts w:hint="cs"/>
           <w:i/>
           <w:iCs/>
           <w:noProof/>
@@ -1229,14 +1225,13 @@
           <v:shape id="_x0000_i1027" type="#_x0000_t75" style="width:451.5pt;height:22.5pt" o:ole="">
             <v:imagedata r:id="rId13" o:title=""/>
           </v:shape>
-          <o:OLEObject Type="Embed" ProgID="Word.OpenDocumentText.12" ShapeID="_x0000_i1027" DrawAspect="Content" ObjectID="_1600957675" r:id="rId14"/>
+          <o:OLEObject Type="Embed" ProgID="Word.OpenDocumentText.12" ShapeID="_x0000_i1027" DrawAspect="Content" ObjectID="_1600959684" r:id="rId14"/>
         </w:object>
       </w:r>
     </w:p>
     <w:p>
       <w:pPr>
         <w:rPr>
-          <w:rFonts w:hint="cs"/>
           <w:noProof/>
           <w:rtl/>
         </w:rPr>
@@ -1286,10 +1281,10 @@
           <w:noProof/>
         </w:rPr>
         <w:object w:dxaOrig="9026" w:dyaOrig="227">
-          <v:shape id="_x0000_i1029" type="#_x0000_t75" style="width:451.5pt;height:11.25pt" o:ole="">
+          <v:shape id="_x0000_i1028" type="#_x0000_t75" style="width:451.5pt;height:11.25pt" o:ole="">
             <v:imagedata r:id="rId15" o:title=""/>
           </v:shape>
-          <o:OLEObject Type="Embed" ProgID="Word.OpenDocumentText.12" ShapeID="_x0000_i1029" DrawAspect="Content" ObjectID="_1600957676" r:id="rId16"/>
+          <o:OLEObject Type="Embed" ProgID="Word.OpenDocumentText.12" ShapeID="_x0000_i1028" DrawAspect="Content" ObjectID="_1600959685" r:id="rId16"/>
         </w:object>
       </w:r>
     </w:p>
@@ -1306,17 +1301,8 @@
           <w:noProof/>
           <w:rtl/>
         </w:rPr>
-        <w:t xml:space="preserve">ساده‌ترین استفاده از این شیء گرفتن کاراکتر از کیپد است. </w:t>
-      </w:r>
-      <w:r>
-        <w:rPr>
-          <w:rFonts w:hint="cs"/>
-          <w:noProof/>
-          <w:rtl/>
-        </w:rPr>
-        <w:t xml:space="preserve">با دستور </w:t>
-      </w:r>
-      <w:proofErr w:type="spellStart"/>
+        <w:t xml:space="preserve">ساده‌ترین استفاده از این شیء گرفتن کاراکتر از کیپد است. با دستور </w:t>
+      </w:r>
       <w:r>
         <w:rPr>
           <w:rFonts w:ascii="Courier New" w:eastAsia="Times New Roman" w:hAnsi="Courier New" w:cs="Courier New"/>
@@ -1344,7 +1330,6 @@
         </w:rPr>
         <w:t>getKey</w:t>
       </w:r>
-      <w:proofErr w:type="spellEnd"/>
       <w:r>
         <w:rPr>
           <w:rFonts w:ascii="Courier New" w:eastAsia="Times New Roman" w:hAnsi="Courier New" w:cs="Courier New"/>
@@ -1417,17 +1402,16 @@
           <w:noProof/>
         </w:rPr>
         <w:object w:dxaOrig="9026" w:dyaOrig="404">
-          <v:shape id="_x0000_i1030" type="#_x0000_t75" style="width:451.5pt;height:20.25pt" o:ole="">
+          <v:shape id="_x0000_i1029" type="#_x0000_t75" style="width:451.5pt;height:20.25pt" o:ole="">
             <v:imagedata r:id="rId17" o:title=""/>
           </v:shape>
-          <o:OLEObject Type="Embed" ProgID="Word.OpenDocumentText.12" ShapeID="_x0000_i1030" DrawAspect="Content" ObjectID="_1600957677" r:id="rId18"/>
+          <o:OLEObject Type="Embed" ProgID="Word.OpenDocumentText.12" ShapeID="_x0000_i1029" DrawAspect="Content" ObjectID="_1600959686" r:id="rId18"/>
         </w:object>
       </w:r>
     </w:p>
     <w:p>
       <w:pPr>
         <w:rPr>
-          <w:rFonts w:hint="cs"/>
           <w:noProof/>
           <w:rtl/>
         </w:rPr>
@@ -1444,15 +1428,6 @@
     <w:p>
       <w:pPr>
         <w:rPr>
-          <w:noProof/>
-          <w:rtl/>
-        </w:rPr>
-      </w:pPr>
-    </w:p>
-    <w:p>
-      <w:pPr>
-        <w:rPr>
-          <w:rFonts w:hint="cs"/>
           <w:noProof/>
           <w:rtl/>
         </w:rPr>
@@ -1471,16 +1446,78 @@
           <w:noProof/>
         </w:rPr>
         <w:object w:dxaOrig="9026" w:dyaOrig="8200">
-          <v:shape id="_x0000_i1028" type="#_x0000_t75" style="width:450.75pt;height:410.25pt" o:ole="">
+          <v:shape id="_x0000_i1030" type="#_x0000_t75" style="width:450.75pt;height:410.25pt" o:ole="">
             <v:imagedata r:id="rId19" o:title=""/>
           </v:shape>
-          <o:OLEObject Type="Embed" ProgID="Word.OpenDocumentText.12" ShapeID="_x0000_i1028" DrawAspect="Content" ObjectID="_1600957678" r:id="rId20"/>
+          <o:OLEObject Type="Embed" ProgID="Word.OpenDocumentText.12" ShapeID="_x0000_i1030" DrawAspect="Content" ObjectID="_1600959687" r:id="rId20"/>
         </w:object>
       </w:r>
     </w:p>
     <w:p>
       <w:pPr>
         <w:rPr>
+          <w:rFonts w:hint="cs"/>
+          <w:noProof/>
+          <w:rtl/>
+        </w:rPr>
+      </w:pPr>
+      <w:r>
+        <w:rPr>
+          <w:rFonts w:hint="cs"/>
+          <w:noProof/>
+          <w:rtl/>
+        </w:rPr>
+        <w:t xml:space="preserve">توجه: فراخواندن کتابخانه از طریق </w:t>
+      </w:r>
+      <w:r>
+        <w:rPr>
+          <w:noProof/>
+        </w:rPr>
+        <w:t>#include</w:t>
+      </w:r>
+      <w:r>
+        <w:rPr>
+          <w:rFonts w:hint="cs"/>
+          <w:noProof/>
+          <w:rtl/>
+        </w:rPr>
+        <w:t xml:space="preserve"> و تعریف شیء </w:t>
+      </w:r>
+      <w:r>
+        <w:rPr>
+          <w:noProof/>
+        </w:rPr>
+        <w:t>Keypad</w:t>
+      </w:r>
+      <w:r>
+        <w:rPr>
+          <w:rFonts w:hint="cs"/>
+          <w:noProof/>
+          <w:rtl/>
+        </w:rPr>
+        <w:t xml:space="preserve"> حتما باید قبل از </w:t>
+      </w:r>
+      <w:r>
+        <w:rPr>
+          <w:noProof/>
+        </w:rPr>
+        <w:t>setup</w:t>
+      </w:r>
+      <w:r>
+        <w:rPr>
+          <w:rFonts w:hint="cs"/>
+          <w:noProof/>
+          <w:rtl/>
+        </w:rPr>
+        <w:t xml:space="preserve"> نوشته‌ شود. این مساله برای تمامی کتابخانه‌ها صادق است.</w:t>
+      </w:r>
+      <w:bookmarkStart w:id="6" w:name="_GoBack"/>
+      <w:bookmarkEnd w:id="6"/>
+    </w:p>
+    <w:p>
+      <w:pPr>
+        <w:rPr>
+          <w:rFonts w:hint="cs"/>
           <w:noProof/>
           <w:rtl/>
         </w:rPr>
@@ -1635,8 +1672,6 @@
           <w:rtl/>
         </w:rPr>
       </w:pPr>
-      <w:bookmarkStart w:id="6" w:name="_GoBack"/>
-      <w:bookmarkEnd w:id="6"/>
     </w:p>
     <w:sectPr>
       <w:pgSz w:w="11906" w:h="16838"/>

</xml_diff>